<commit_message>
Implementación con NumberCollection as String
</commit_message>
<xml_diff>
--- a/Aplicación sort.docx
+++ b/Aplicación sort.docx
@@ -571,6 +571,489 @@
         <w:t xml:space="preserve"> – ordenamiento burbuja</w:t>
       </w:r>
     </w:p>
+    <w:p>
+      <w:pPr>
+        <w:rPr>
+          <w:b/>
+          <w:bCs/>
+          <w:i/>
+          <w:iCs/>
+        </w:rPr>
+      </w:pPr>
+      <w:r>
+        <w:t xml:space="preserve">Se hace el clase, problema, al realizar el método </w:t>
+      </w:r>
+      <w:proofErr w:type="spellStart"/>
+      <w:proofErr w:type="gramStart"/>
+      <w:r>
+        <w:t>makeSort</w:t>
+      </w:r>
+      <w:proofErr w:type="spellEnd"/>
+      <w:r>
+        <w:t>(</w:t>
+      </w:r>
+      <w:proofErr w:type="gramEnd"/>
+      <w:r>
+        <w:t xml:space="preserve">) para ordenar solo funciona con </w:t>
+      </w:r>
+      <w:proofErr w:type="spellStart"/>
+      <w:r>
+        <w:t>number</w:t>
+      </w:r>
+      <w:proofErr w:type="spellEnd"/>
+      <w:r>
+        <w:t xml:space="preserve"> pero si queremos que funcione con otros tipos como </w:t>
+      </w:r>
+      <w:proofErr w:type="spellStart"/>
+      <w:r>
+        <w:t>string</w:t>
+      </w:r>
+      <w:proofErr w:type="spellEnd"/>
+      <w:r>
+        <w:t xml:space="preserve"> podemos hacer super(</w:t>
+      </w:r>
+      <w:proofErr w:type="spellStart"/>
+      <w:r>
+        <w:t>public</w:t>
+      </w:r>
+      <w:proofErr w:type="spellEnd"/>
+      <w:r>
+        <w:t xml:space="preserve"> </w:t>
+      </w:r>
+      <w:proofErr w:type="spellStart"/>
+      <w:r>
+        <w:t>collecition</w:t>
+      </w:r>
+      <w:proofErr w:type="spellEnd"/>
+      <w:r>
+        <w:t xml:space="preserve">: </w:t>
+      </w:r>
+      <w:proofErr w:type="spellStart"/>
+      <w:r>
+        <w:t>number</w:t>
+      </w:r>
+      <w:proofErr w:type="spellEnd"/>
+      <w:r>
+        <w:t xml:space="preserve">[] | </w:t>
+      </w:r>
+      <w:proofErr w:type="spellStart"/>
+      <w:r>
+        <w:t>string</w:t>
+      </w:r>
+      <w:proofErr w:type="spellEnd"/>
+      <w:r>
+        <w:t xml:space="preserve">) el problema es que no podemos tener el mismo algoritmo para </w:t>
+      </w:r>
+      <w:proofErr w:type="spellStart"/>
+      <w:r>
+        <w:lastRenderedPageBreak/>
+        <w:t>string</w:t>
+      </w:r>
+      <w:proofErr w:type="spellEnd"/>
+      <w:r>
+        <w:t xml:space="preserve"> y </w:t>
+      </w:r>
+      <w:proofErr w:type="spellStart"/>
+      <w:r>
+        <w:t>number</w:t>
+      </w:r>
+      <w:proofErr w:type="spellEnd"/>
+      <w:r>
+        <w:t xml:space="preserve">[], además  que </w:t>
+      </w:r>
+      <w:proofErr w:type="spellStart"/>
+      <w:r>
+        <w:t>tsc</w:t>
+      </w:r>
+      <w:proofErr w:type="spellEnd"/>
+      <w:r>
+        <w:t xml:space="preserve"> solo permitirá usar los métodos compartidos, que en este caso no es más que el acceso de solo lectura para los  índices. Para evitar esto usaremos </w:t>
+      </w:r>
+      <w:proofErr w:type="spellStart"/>
+      <w:r>
+        <w:rPr>
+          <w:b/>
+          <w:bCs/>
+          <w:i/>
+          <w:iCs/>
+        </w:rPr>
+        <w:t>type</w:t>
+      </w:r>
+      <w:proofErr w:type="spellEnd"/>
+      <w:r>
+        <w:rPr>
+          <w:b/>
+          <w:bCs/>
+          <w:i/>
+          <w:iCs/>
+        </w:rPr>
+        <w:t xml:space="preserve"> </w:t>
+      </w:r>
+      <w:proofErr w:type="spellStart"/>
+      <w:r>
+        <w:rPr>
+          <w:b/>
+          <w:bCs/>
+          <w:i/>
+          <w:iCs/>
+        </w:rPr>
+        <w:t>guard</w:t>
+      </w:r>
+      <w:proofErr w:type="spellEnd"/>
+      <w:r>
+        <w:rPr>
+          <w:b/>
+          <w:bCs/>
+          <w:i/>
+          <w:iCs/>
+        </w:rPr>
+        <w:t>:</w:t>
+      </w:r>
+    </w:p>
+    <w:p>
+      <w:pPr>
+        <w:rPr>
+          <w:b/>
+          <w:bCs/>
+          <w:i/>
+          <w:iCs/>
+        </w:rPr>
+      </w:pPr>
+      <w:proofErr w:type="spellStart"/>
+      <w:proofErr w:type="gramStart"/>
+      <w:r>
+        <w:rPr>
+          <w:b/>
+          <w:bCs/>
+          <w:i/>
+          <w:iCs/>
+        </w:rPr>
+        <w:t>If</w:t>
+      </w:r>
+      <w:proofErr w:type="spellEnd"/>
+      <w:r>
+        <w:rPr>
+          <w:b/>
+          <w:bCs/>
+          <w:i/>
+          <w:iCs/>
+        </w:rPr>
+        <w:t>(</w:t>
+      </w:r>
+      <w:proofErr w:type="spellStart"/>
+      <w:proofErr w:type="gramEnd"/>
+      <w:r>
+        <w:rPr>
+          <w:b/>
+          <w:bCs/>
+          <w:i/>
+          <w:iCs/>
+        </w:rPr>
+        <w:t>this.collection</w:t>
+      </w:r>
+      <w:proofErr w:type="spellEnd"/>
+      <w:r>
+        <w:rPr>
+          <w:b/>
+          <w:bCs/>
+          <w:i/>
+          <w:iCs/>
+        </w:rPr>
+        <w:t xml:space="preserve"> </w:t>
+      </w:r>
+      <w:proofErr w:type="spellStart"/>
+      <w:r>
+        <w:rPr>
+          <w:b/>
+          <w:bCs/>
+          <w:i/>
+          <w:iCs/>
+        </w:rPr>
+        <w:t>in</w:t>
+      </w:r>
+      <w:r>
+        <w:rPr>
+          <w:b/>
+          <w:bCs/>
+          <w:i/>
+          <w:iCs/>
+        </w:rPr>
+        <w:t>stance</w:t>
+      </w:r>
+      <w:r>
+        <w:rPr>
+          <w:b/>
+          <w:bCs/>
+          <w:i/>
+          <w:iCs/>
+        </w:rPr>
+        <w:t>of</w:t>
+      </w:r>
+      <w:proofErr w:type="spellEnd"/>
+      <w:r>
+        <w:rPr>
+          <w:b/>
+          <w:bCs/>
+          <w:i/>
+          <w:iCs/>
+        </w:rPr>
+        <w:t xml:space="preserve"> Array )  </w:t>
+      </w:r>
+    </w:p>
+    <w:p>
+      <w:pPr>
+        <w:rPr>
+          <w:b/>
+          <w:bCs/>
+          <w:i/>
+          <w:iCs/>
+        </w:rPr>
+      </w:pPr>
+      <w:r>
+        <w:rPr>
+          <w:b/>
+          <w:bCs/>
+          <w:i/>
+          <w:iCs/>
+        </w:rPr>
+        <w:t>{}</w:t>
+      </w:r>
+    </w:p>
+    <w:p>
+      <w:r>
+        <w:t>Indica que el tipo que se manejará de los ya recibidos es Array, de esta manera devuelve las propiedades y métodos propios de tipo.</w:t>
+      </w:r>
+    </w:p>
+    <w:p/>
+    <w:p>
+      <w:pPr>
+        <w:rPr>
+          <w:b/>
+          <w:bCs/>
+        </w:rPr>
+      </w:pPr>
+      <w:r>
+        <w:t xml:space="preserve">Para comprobar el tipo usamos </w:t>
+      </w:r>
+      <w:proofErr w:type="spellStart"/>
+      <w:proofErr w:type="gramStart"/>
+      <w:r>
+        <w:rPr>
+          <w:b/>
+          <w:bCs/>
+        </w:rPr>
+        <w:t>if</w:t>
+      </w:r>
+      <w:proofErr w:type="spellEnd"/>
+      <w:r>
+        <w:rPr>
+          <w:b/>
+          <w:bCs/>
+        </w:rPr>
+        <w:t>(</w:t>
+      </w:r>
+      <w:proofErr w:type="gramEnd"/>
+      <w:r>
+        <w:rPr>
+          <w:b/>
+          <w:bCs/>
+        </w:rPr>
+        <w:t xml:space="preserve">algo </w:t>
+      </w:r>
+      <w:proofErr w:type="spellStart"/>
+      <w:r>
+        <w:rPr>
+          <w:b/>
+          <w:bCs/>
+        </w:rPr>
+        <w:t>instaceof</w:t>
+      </w:r>
+      <w:proofErr w:type="spellEnd"/>
+      <w:r>
+        <w:rPr>
+          <w:b/>
+          <w:bCs/>
+        </w:rPr>
+        <w:t xml:space="preserve"> </w:t>
+      </w:r>
+      <w:proofErr w:type="spellStart"/>
+      <w:r>
+        <w:rPr>
+          <w:b/>
+          <w:bCs/>
+        </w:rPr>
+        <w:t>typo</w:t>
+      </w:r>
+      <w:r>
+        <w:rPr>
+          <w:b/>
+          <w:bCs/>
+        </w:rPr>
+        <w:t>alg</w:t>
+      </w:r>
+      <w:r>
+        <w:rPr>
+          <w:b/>
+          <w:bCs/>
+        </w:rPr>
+        <w:t>o</w:t>
+      </w:r>
+      <w:proofErr w:type="spellEnd"/>
+      <w:r>
+        <w:rPr>
+          <w:b/>
+          <w:bCs/>
+        </w:rPr>
+        <w:t>)</w:t>
+      </w:r>
+      <w:r>
+        <w:t xml:space="preserve"> cuando no es un valor primitivo</w:t>
+      </w:r>
+      <w:r>
+        <w:t xml:space="preserve">, que pueden ser array, clases </w:t>
+      </w:r>
+      <w:proofErr w:type="spellStart"/>
+      <w:r>
+        <w:t>Sorter</w:t>
+      </w:r>
+      <w:proofErr w:type="spellEnd"/>
+      <w:r>
+        <w:t xml:space="preserve">(ejemplos), objetos </w:t>
+      </w:r>
+      <w:proofErr w:type="spellStart"/>
+      <w:r>
+        <w:t>ect</w:t>
+      </w:r>
+      <w:proofErr w:type="spellEnd"/>
+      <w:r>
+        <w:t>.</w:t>
+      </w:r>
+      <w:r>
+        <w:t xml:space="preserve"> y cuando e</w:t>
+      </w:r>
+      <w:r>
+        <w:t>s</w:t>
+      </w:r>
+      <w:r>
+        <w:t xml:space="preserve"> primitivo como</w:t>
+      </w:r>
+      <w:r>
+        <w:rPr>
+          <w:b/>
+          <w:bCs/>
+        </w:rPr>
+        <w:t xml:space="preserve"> </w:t>
+      </w:r>
+      <w:proofErr w:type="spellStart"/>
+      <w:r>
+        <w:rPr>
+          <w:b/>
+          <w:bCs/>
+        </w:rPr>
+        <w:t>string</w:t>
+      </w:r>
+      <w:proofErr w:type="spellEnd"/>
+      <w:r>
+        <w:rPr>
+          <w:b/>
+          <w:bCs/>
+        </w:rPr>
+        <w:t xml:space="preserve">, </w:t>
+      </w:r>
+      <w:proofErr w:type="spellStart"/>
+      <w:r>
+        <w:rPr>
+          <w:b/>
+          <w:bCs/>
+        </w:rPr>
+        <w:t>number</w:t>
+      </w:r>
+      <w:proofErr w:type="spellEnd"/>
+      <w:r>
+        <w:rPr>
+          <w:b/>
+          <w:bCs/>
+        </w:rPr>
+        <w:t xml:space="preserve">, </w:t>
+      </w:r>
+      <w:proofErr w:type="spellStart"/>
+      <w:r>
+        <w:rPr>
+          <w:b/>
+          <w:bCs/>
+        </w:rPr>
+        <w:t>boolean</w:t>
+      </w:r>
+      <w:proofErr w:type="spellEnd"/>
+      <w:r>
+        <w:rPr>
+          <w:b/>
+          <w:bCs/>
+        </w:rPr>
+        <w:t>, symbol</w:t>
+      </w:r>
+      <w:r>
+        <w:t xml:space="preserve"> usamos</w:t>
+      </w:r>
+      <w:r>
+        <w:rPr>
+          <w:b/>
+          <w:bCs/>
+        </w:rPr>
+        <w:t xml:space="preserve"> </w:t>
+      </w:r>
+      <w:proofErr w:type="spellStart"/>
+      <w:proofErr w:type="gramStart"/>
+      <w:r>
+        <w:rPr>
+          <w:b/>
+          <w:bCs/>
+        </w:rPr>
+        <w:t>if</w:t>
+      </w:r>
+      <w:proofErr w:type="spellEnd"/>
+      <w:r>
+        <w:rPr>
+          <w:b/>
+          <w:bCs/>
+        </w:rPr>
+        <w:t>(</w:t>
+      </w:r>
+      <w:proofErr w:type="spellStart"/>
+      <w:proofErr w:type="gramEnd"/>
+      <w:r>
+        <w:rPr>
+          <w:b/>
+          <w:bCs/>
+        </w:rPr>
+        <w:t>typeof</w:t>
+      </w:r>
+      <w:proofErr w:type="spellEnd"/>
+      <w:r>
+        <w:rPr>
+          <w:b/>
+          <w:bCs/>
+        </w:rPr>
+        <w:t xml:space="preserve"> algo===’</w:t>
+      </w:r>
+      <w:proofErr w:type="spellStart"/>
+      <w:r>
+        <w:rPr>
+          <w:b/>
+          <w:bCs/>
+        </w:rPr>
+        <w:t>tipoacomprobar</w:t>
+      </w:r>
+      <w:proofErr w:type="spellEnd"/>
+      <w:r>
+        <w:rPr>
+          <w:b/>
+          <w:bCs/>
+        </w:rPr>
+        <w:t>’)</w:t>
+      </w:r>
+    </w:p>
+    <w:p/>
     <w:sectPr>
       <w:pgSz w:w="12240" w:h="15840"/>
       <w:pgMar w:top="1417" w:right="1701" w:bottom="1417" w:left="1701" w:header="708" w:footer="708" w:gutter="0"/>

</xml_diff>